<commit_message>
New translations email 7 [template] partner email – details and agenda.docx (Sinhala)
</commit_message>
<xml_diff>
--- a/public/email/crowdin/translations/si/Email 7 [TEMPLATE] Partner email – details and agenda.docx
+++ b/public/email/crowdin/translations/si/Email 7 [TEMPLATE] Partner email – details and agenda.docx
@@ -16,14 +16,14 @@
             <w:color w:val="1155cc"/>
             <w:u w:val="single"/>
           </w:rPr>
-          <w:t>English</w:t>
+          <w:t>ඉංග්‍රීසි</w:t>
         </w:r>
       </w:hyperlink>
       <w:r>
         <w:rPr>
           <w:color w:val="ff0000"/>
         </w:rPr>
-        <w:t xml:space="preserve"> / Portuguese / French / Thai / Vietnamese / Spanish</w:t>
+        <w:t xml:space="preserve"> / පෝර්තුගීසි / ප්‍රංශ / තායි / වීටනාමීස් / ඉස්පැන්‍යෝල්</w:t>
       </w:r>
     </w:p>
     <w:p>
@@ -45,7 +45,7 @@
         <w:pStyle w:val="P68B1DB1-Normal2"/>
       </w:pPr>
       <w:r>
-        <w:t>English</w:t>
+        <w:t>ඉංග්‍රීසි</w:t>
       </w:r>
     </w:p>
     <w:p/>
@@ -93,7 +93,7 @@
               <w:rPr>
                 <w:b w:val="1"/>
               </w:rPr>
-              <w:t>Brief</w:t>
+              <w:t xml:space="preserve">කෙටි හැඳින්වීම</w:t>
             </w:r>
             <w:r>
               <w:t>:</w:t>
@@ -105,7 +105,7 @@
               <w:spacing w:line="240" w:lineRule="auto"/>
             </w:pPr>
             <w:r>
-              <w:t xml:space="preserve">An email sent to the confirmed attendees of the event. It will be sent via customer.io</w:t>
+              <w:t xml:space="preserve">මෙය සිදුවන සිදුවීමට සහභාගි වූ පිරිසට යවා ඇති ඊ-තැපැල් විය. මෙය customer.io හරහා යවා නියමිත වේ</w:t>
             </w:r>
           </w:p>
           <w:p>
@@ -123,7 +123,7 @@
               <w:rPr>
                 <w:b w:val="1"/>
               </w:rPr>
-              <w:t xml:space="preserve">Target audience</w:t>
+              <w:t xml:space="preserve">ඉලක්ක ප්‍රේක්ෂකය</w:t>
             </w:r>
             <w:r>
               <w:t>:</w:t>
@@ -135,7 +135,7 @@
               <w:spacing w:line="240" w:lineRule="auto"/>
             </w:pPr>
             <w:r>
-              <w:t xml:space="preserve">Confirmed attendees of the event </w:t>
+              <w:t xml:space="preserve">සිදුවීමේ සහභාගි වූ පිරිස </w:t>
             </w:r>
           </w:p>
         </w:tc>
@@ -178,13 +178,13 @@
       <w:bookmarkStart w:colFirst="0" w:colLast="0" w:name="_4fs3pdzabk3u" w:id="1"/>
       <w:bookmarkEnd w:id="1"/>
       <w:r>
-        <w:t xml:space="preserve">Travel checklist: here's what you need</w:t>
+        <w:t xml:space="preserve">සංචාරක පිරික්සුම් ලැයිස්තුව: මෙන්න ඔබට අවශ්‍ය දේ</w:t>
       </w:r>
     </w:p>
     <w:p/>
     <w:p>
       <w:r>
-        <w:t xml:space="preserve">Hi </w:t>
+        <w:t xml:space="preserve">ආයුබෝවන් </w:t>
       </w:r>
       <w:r>
         <w:rPr>
@@ -285,7 +285,7 @@
         <w:spacing w:before="200" w:lineRule="auto"/>
       </w:pPr>
       <w:r>
-        <w:t xml:space="preserve">Here’s a checklist of the necessary items for your trip: </w:t>
+        <w:t xml:space="preserve">ඔබගේ සංචාරය සඳහා අවශ්‍ය අයිතමවල පිරික්සුම් ලැයිස්තුවක් මෙන්න: </w:t>
       </w:r>
     </w:p>
     <w:p>
@@ -302,7 +302,7 @@
       </w:pPr>
       <w:commentRangeStart w:id="1"/>
       <w:r>
-        <w:t xml:space="preserve">Passport </w:t>
+        <w:t xml:space="preserve">ගමන් බලපත්‍රය​ </w:t>
       </w:r>
     </w:p>
     <w:p>
@@ -318,13 +318,13 @@
         </w:rPr>
       </w:pPr>
       <w:r>
-        <w:t xml:space="preserve">Visa </w:t>
+        <w:t xml:space="preserve">වීසා </w:t>
       </w:r>
       <w:r>
         <w:rPr>
           <w:i w:val="1"/>
         </w:rPr>
-        <w:t xml:space="preserve">(if applicable) </w:t>
+        <w:t xml:space="preserve">(අදාළ නම්) </w:t>
       </w:r>
     </w:p>
     <w:p>
@@ -340,14 +340,14 @@
         </w:rPr>
       </w:pPr>
       <w:r>
-        <w:t xml:space="preserve">Covid-19 vaccination certificate </w:t>
+        <w:t xml:space="preserve">Covid-19 එන්නත් සහතිකය </w:t>
         <w:br w:type="textWrapping"/>
       </w:r>
       <w:r>
         <w:rPr>
           <w:i w:val="1"/>
         </w:rPr>
-        <w:t xml:space="preserve">Check your documents and make sure you are in compliance with all Covid-19 travel requirements</w:t>
+        <w:t xml:space="preserve">ඔබේ ලියකියවිලි පරික්ෂා කරන්න සහ Covid-19 ගමන් අවශ්‍යතා සියල්ල අනුග්‍රහය කරන බව විශ්වාස කරන්න</w:t>
       </w:r>
       <w:commentRangeEnd w:id="1"/>
       <w:r>
@@ -357,7 +357,7 @@
         <w:rPr>
           <w:i w:val="1"/>
         </w:rPr>
-        <w:t xml:space="preserve"> of </w:t>
+        <w:t xml:space="preserve"> </w:t>
       </w:r>
       <w:r>
         <w:rPr>
@@ -387,14 +387,14 @@
         </w:rPr>
       </w:pPr>
       <w:r>
-        <w:t xml:space="preserve">Valid yellow fever vaccination certificate </w:t>
+        <w:t xml:space="preserve">වලංගු කහ උණ එන්නත් සහතිකය </w:t>
       </w:r>
       <w:r>
         <w:rPr>
           <w:i w:val="1"/>
         </w:rPr>
         <w:br w:type="textWrapping"/>
-        <w:t xml:space="preserve">For travellers from yellow fever endemic countries, follow the requirements set by your country. Vaccination should be done no less than 14 days prior to the journey. </w:t>
+        <w:t xml:space="preserve">කහ උණ ආවේණික රටවල සංචාරකයින් සඳහා, ඔබේ රට විසින් නියම කර ඇති අවශ්‍යතා අනුගමනය කරන්න. ගමනට දින 14 කටවත් පෙර​ එන්නත්කරණය සිදු කරගෙන තිබිය යුතුය​. </w:t>
         <w:br w:type="textWrapping"/>
       </w:r>
       <w:r>
@@ -429,7 +429,7 @@
         <w:ind w:left="720" w:hanging="360"/>
       </w:pPr>
       <w:r>
-        <w:t xml:space="preserve">A digital or printed copy of the travel itinerary</w:t>
+        <w:t xml:space="preserve">සංචාරක ගමන් විස්තරයේ ඩිජිටල් හෝ මුද්‍රිත පිටපතක්</w:t>
       </w:r>
     </w:p>
     <w:p>
@@ -445,7 +445,7 @@
         </w:rPr>
       </w:pPr>
       <w:r>
-        <w:t xml:space="preserve">Smart casual attire for the conference</w:t>
+        <w:t xml:space="preserve">සමුළුව සඳහා ස්මාර්ට් සාමාන්‍ය ඇඳුම්</w:t>
       </w:r>
     </w:p>
     <w:p>
@@ -461,7 +461,7 @@
         </w:rPr>
       </w:pPr>
       <w:r>
-        <w:t xml:space="preserve">Black tie attire for the Gala dinner</w:t>
+        <w:t xml:space="preserve">Gala රාත්‍රී භෝජන​ය​ සඳහා කළු ටයි ඇඳුම</w:t>
       </w:r>
       <w:commentRangeEnd w:id="2"/>
       <w:r>
@@ -480,25 +480,25 @@
     </w:p>
     <w:p>
       <w:r>
-        <w:t xml:space="preserve">In this email, we have also included the </w:t>
+        <w:t xml:space="preserve">මෙම ඊ-තැපෑලෙහි, අපි ඔබේ පරිශීලනය​ සඳහා </w:t>
       </w:r>
       <w:commentRangeStart w:id="3"/>
       <w:r>
-        <w:t xml:space="preserve">travel itinerary</w:t>
+        <w:t xml:space="preserve">සංචාරක ගමන් විස්තර</w:t>
       </w:r>
       <w:commentRangeEnd w:id="3"/>
       <w:r>
         <w:commentReference w:id="3"/>
-        <w:t xml:space="preserve"> and </w:t>
+        <w:t xml:space="preserve"> සහ </w:t>
       </w:r>
       <w:commentRangeStart w:id="4"/>
       <w:r>
-        <w:t xml:space="preserve">event agenda</w:t>
+        <w:t xml:space="preserve">සිදුවීම් න්‍යාය පත්‍රය</w:t>
       </w:r>
       <w:commentRangeEnd w:id="4"/>
       <w:r>
         <w:commentReference w:id="4"/>
-        <w:t xml:space="preserve"> for your reference. </w:t>
+        <w:t xml:space="preserve"> ද ඇතුළත් කර ඇත.</w:t>
       </w:r>
     </w:p>
     <w:p/>
@@ -508,7 +508,7 @@
       </w:pPr>
       <w:commentRangeStart w:id="5"/>
       <w:r>
-        <w:t xml:space="preserve">If you have any questions, please contact us via </w:t>
+        <w:t xml:space="preserve">ඔබට කිසියම් ප්‍රශ්නයක් ඇත්නම්, කරුණාකර අප අමතා </w:t>
       </w:r>
       <w:hyperlink r:id="rId7">
         <w:r>
@@ -516,11 +516,11 @@
             <w:color w:val="1155cc"/>
             <w:u w:val="single"/>
           </w:rPr>
-          <w:t xml:space="preserve">live chat</w:t>
+          <w:t xml:space="preserve">සජීවී කථාව</w:t>
         </w:r>
       </w:hyperlink>
       <w:r>
-        <w:t xml:space="preserve"> or </w:t>
+        <w:t xml:space="preserve"> හෝ </w:t>
       </w:r>
       <w:hyperlink r:id="rId8">
         <w:r>
@@ -532,7 +532,7 @@
         </w:r>
       </w:hyperlink>
       <w:r>
-        <w:t xml:space="preserve">. </w:t>
+        <w:t xml:space="preserve"> හරහා සම්බන්ධ වන්න.</w:t>
       </w:r>
     </w:p>
     <w:p>
@@ -540,7 +540,7 @@
         <w:spacing w:after="200" w:lineRule="auto"/>
       </w:pPr>
       <w:r>
-        <w:t xml:space="preserve">If you have any questions, please contact your country manager, </w:t>
+        <w:t xml:space="preserve">ඔබට කිසියම් ප්‍රශ්නයක් ඇත්නම්, කරුණාකර ඔබගේ රටේ කළමනාකරු </w:t>
       </w:r>
       <w:r>
         <w:rPr>
@@ -549,7 +549,7 @@
         <w:t>[NAME]</w:t>
       </w:r>
       <w:r>
-        <w:t xml:space="preserve">, at </w:t>
+        <w:t xml:space="preserve">, අමතා </w:t>
       </w:r>
       <w:r>
         <w:rPr>
@@ -558,7 +558,7 @@
         <w:t xml:space="preserve">[EMAIL ADDRESS]</w:t>
       </w:r>
       <w:r>
-        <w:t xml:space="preserve"> or </w:t>
+        <w:t xml:space="preserve"> හරහා හෝ </w:t>
       </w:r>
       <w:r>
         <w:rPr>
@@ -567,7 +567,7 @@
         <w:t xml:space="preserve">[WHATSAPP NO]</w:t>
       </w:r>
       <w:r>
-        <w:t xml:space="preserve"> (WhatsApp). </w:t>
+        <w:t xml:space="preserve"> (WhatsApp) හරහා සම්බන්ධ වන්න. </w:t>
       </w:r>
       <w:commentRangeEnd w:id="5"/>
       <w:r>
@@ -637,7 +637,7 @@
         <w:pStyle w:val="P68B1DB1-Normal3"/>
       </w:pPr>
       <w:r>
-        <w:t xml:space="preserve">choose the first one if it's a one-day event</w:t>
+        <w:t xml:space="preserve">එක දිනයක සිදුවීමක් නම් පළමු එක තෝරන්න</w:t>
       </w:r>
     </w:p>
     <w:p>
@@ -705,7 +705,7 @@
         <w:pStyle w:val="P68B1DB1-Normal3"/>
       </w:pPr>
       <w:r>
-        <w:t xml:space="preserve">choose the second one if it's a multi-day event</w:t>
+        <w:t xml:space="preserve">බහු දිනයක සිදුවීමක් නම් දෙවන එක තෝරන්න</w:t>
       </w:r>
     </w:p>
   </w:comment>
@@ -743,7 +743,7 @@
         <w:pStyle w:val="P68B1DB1-Normal3"/>
       </w:pPr>
       <w:r>
-        <w:t xml:space="preserve">choose one</w:t>
+        <w:t xml:space="preserve">එක්ක තෝරන්න</w:t>
       </w:r>
     </w:p>
   </w:comment>
@@ -781,7 +781,7 @@
         <w:pStyle w:val="P68B1DB1-Normal3"/>
       </w:pPr>
       <w:r>
-        <w:t xml:space="preserve">link to travel itinerary</w:t>
+        <w:t xml:space="preserve">සංචාරක ගමන් විස්තර සඳහා සම්බන්ධය</w:t>
       </w:r>
     </w:p>
   </w:comment>
@@ -819,7 +819,7 @@
         <w:pStyle w:val="P68B1DB1-Normal3"/>
       </w:pPr>
       <w:r>
-        <w:t xml:space="preserve">link to event agenda</w:t>
+        <w:t xml:space="preserve">සිදුවීම් න්‍යාය පත්‍රයට සම්බන්ධය</w:t>
       </w:r>
     </w:p>
   </w:comment>
@@ -857,7 +857,7 @@
         <w:pStyle w:val="P68B1DB1-Normal3"/>
       </w:pPr>
       <w:r>
-        <w:t xml:space="preserve">choose either one</w:t>
+        <w:t xml:space="preserve">එක්ක එකක් තෝරන්න</w:t>
       </w:r>
     </w:p>
   </w:comment>
@@ -895,7 +895,7 @@
         <w:pStyle w:val="P68B1DB1-Normal3"/>
       </w:pPr>
       <w:r>
-        <w:t xml:space="preserve">remove whichever isn't applicable</w:t>
+        <w:t xml:space="preserve">අදාළ නොවන එක පසු කරන්න</w:t>
       </w:r>
     </w:p>
   </w:comment>
@@ -933,7 +933,7 @@
         <w:pStyle w:val="P68B1DB1-Normal3"/>
       </w:pPr>
       <w:r>
-        <w:t xml:space="preserve">remove whichever isn't applicable</w:t>
+        <w:t xml:space="preserve">අදාළ නොවන එක පසු කරන්න</w:t>
       </w:r>
     </w:p>
   </w:comment>

</xml_diff>